<commit_message>
Finalizer and Destructor in c#
</commit_message>
<xml_diff>
--- a/React.docx
+++ b/React.docx
@@ -6153,7 +6153,15 @@
           <w:lang w:val="en-US"/>
         </w:rPr>
         <w:lastRenderedPageBreak/>
-        <w:t xml:space="preserve">Every react componenet has a property called props </w:t>
+        <w:t>Every react componen</w:t>
+      </w:r>
+      <w:r>
+        <w:rPr>
+          <w:sz w:val="32"/>
+          <w:szCs w:val="32"/>
+          <w:lang w:val="en-US"/>
+        </w:rPr>
+        <w:t xml:space="preserve">t has a property called props </w:t>
       </w:r>
       <w:r>
         <w:rPr>
@@ -6344,6 +6352,7 @@
         </w:rPr>
         <w:t xml:space="preserve">, { </w:t>
       </w:r>
+      <w:bookmarkStart w:id="0" w:name="_GoBack"/>
       <w:r>
         <w:rPr>
           <w:rFonts w:ascii="Consolas" w:eastAsia="Times New Roman" w:hAnsi="Consolas" w:cs="Times New Roman"/>
@@ -6352,7 +6361,18 @@
           <w:szCs w:val="21"/>
           <w:lang w:eastAsia="ru-RU"/>
         </w:rPr>
-        <w:t>Component</w:t>
+        <w:t>Compo</w:t>
+      </w:r>
+      <w:bookmarkEnd w:id="0"/>
+      <w:r>
+        <w:rPr>
+          <w:rFonts w:ascii="Consolas" w:eastAsia="Times New Roman" w:hAnsi="Consolas" w:cs="Times New Roman"/>
+          <w:color w:val="9CDCFE"/>
+          <w:sz w:val="28"/>
+          <w:szCs w:val="21"/>
+          <w:lang w:eastAsia="ru-RU"/>
+        </w:rPr>
+        <w:t>nent</w:t>
       </w:r>
       <w:r>
         <w:rPr>
@@ -11554,17 +11574,1062 @@
           <w:szCs w:val="32"/>
           <w:lang w:val="en-US"/>
         </w:rPr>
-        <w:t xml:space="preserve">If we need to pass props to stateless functional componenets then we will receive </w:t>
-      </w:r>
-      <w:bookmarkStart w:id="0" w:name="_GoBack"/>
-      <w:bookmarkEnd w:id="0"/>
-      <w:r>
-        <w:rPr>
-          <w:sz w:val="32"/>
-          <w:szCs w:val="32"/>
-          <w:lang w:val="en-US"/>
-        </w:rPr>
-        <w:t xml:space="preserve">them as a parameter. </w:t>
+        <w:t xml:space="preserve">If we need to pass props to stateless functional componenets then we will receive them as a parameter. </w:t>
+      </w:r>
+    </w:p>
+    <w:p>
+      <w:pPr>
+        <w:ind w:left="1416" w:firstLine="708"/>
+        <w:rPr>
+          <w:b/>
+          <w:sz w:val="36"/>
+          <w:szCs w:val="36"/>
+          <w:lang w:val="en-US"/>
+        </w:rPr>
+      </w:pPr>
+      <w:r>
+        <w:rPr>
+          <w:b/>
+          <w:sz w:val="36"/>
+          <w:szCs w:val="36"/>
+          <w:lang w:val="en-US"/>
+        </w:rPr>
+        <w:t>Styled componenet package</w:t>
+      </w:r>
+    </w:p>
+    <w:p>
+      <w:pPr>
+        <w:rPr>
+          <w:sz w:val="32"/>
+          <w:szCs w:val="32"/>
+          <w:lang w:val="en-US"/>
+        </w:rPr>
+      </w:pPr>
+      <w:r>
+        <w:rPr>
+          <w:sz w:val="32"/>
+          <w:szCs w:val="32"/>
+          <w:lang w:val="en-US"/>
+        </w:rPr>
+        <w:t xml:space="preserve">In order to write better css in jsx files we can download the following package </w:t>
+      </w:r>
+      <w:r>
+        <w:rPr>
+          <w:sz w:val="32"/>
+          <w:szCs w:val="32"/>
+          <w:lang w:val="en-US"/>
+        </w:rPr>
+        <w:sym w:font="Wingdings" w:char="F0E8"/>
+      </w:r>
+    </w:p>
+    <w:p>
+      <w:pPr>
+        <w:rPr>
+          <w:sz w:val="32"/>
+          <w:szCs w:val="32"/>
+          <w:lang w:val="en-US"/>
+        </w:rPr>
+      </w:pPr>
+      <w:r>
+        <w:rPr>
+          <w:noProof/>
+          <w:lang w:eastAsia="ru-RU"/>
+        </w:rPr>
+        <w:drawing>
+          <wp:inline distT="0" distB="0" distL="0" distR="0" wp14:anchorId="6A60095D" wp14:editId="1342E4F6">
+            <wp:extent cx="1866900" cy="266700"/>
+            <wp:effectExtent l="0" t="0" r="0" b="0"/>
+            <wp:docPr id="1" name="Picture 1"/>
+            <wp:cNvGraphicFramePr>
+              <a:graphicFrameLocks xmlns:a="http://schemas.openxmlformats.org/drawingml/2006/main" noChangeAspect="1"/>
+            </wp:cNvGraphicFramePr>
+            <a:graphic xmlns:a="http://schemas.openxmlformats.org/drawingml/2006/main">
+              <a:graphicData uri="http://schemas.openxmlformats.org/drawingml/2006/picture">
+                <pic:pic xmlns:pic="http://schemas.openxmlformats.org/drawingml/2006/picture">
+                  <pic:nvPicPr>
+                    <pic:cNvPr id="1" name=""/>
+                    <pic:cNvPicPr/>
+                  </pic:nvPicPr>
+                  <pic:blipFill>
+                    <a:blip r:embed="rId7"/>
+                    <a:stretch>
+                      <a:fillRect/>
+                    </a:stretch>
+                  </pic:blipFill>
+                  <pic:spPr>
+                    <a:xfrm>
+                      <a:off x="0" y="0"/>
+                      <a:ext cx="1866900" cy="266700"/>
+                    </a:xfrm>
+                    <a:prstGeom prst="rect">
+                      <a:avLst/>
+                    </a:prstGeom>
+                  </pic:spPr>
+                </pic:pic>
+              </a:graphicData>
+            </a:graphic>
+          </wp:inline>
+        </w:drawing>
+      </w:r>
+    </w:p>
+    <w:p>
+      <w:pPr>
+        <w:rPr>
+          <w:sz w:val="32"/>
+          <w:szCs w:val="32"/>
+          <w:lang w:val="en-US"/>
+        </w:rPr>
+      </w:pPr>
+      <w:r>
+        <w:rPr>
+          <w:sz w:val="32"/>
+          <w:szCs w:val="32"/>
+          <w:lang w:val="en-US"/>
+        </w:rPr>
+        <w:t xml:space="preserve">Then we import to our file </w:t>
+      </w:r>
+      <w:r>
+        <w:rPr>
+          <w:sz w:val="32"/>
+          <w:szCs w:val="32"/>
+          <w:lang w:val="en-US"/>
+        </w:rPr>
+        <w:sym w:font="Wingdings" w:char="F0E8"/>
+      </w:r>
+    </w:p>
+    <w:p>
+      <w:pPr>
+        <w:shd w:val="clear" w:color="auto" w:fill="1E1E1E"/>
+        <w:spacing w:after="0" w:line="285" w:lineRule="atLeast"/>
+        <w:rPr>
+          <w:rFonts w:ascii="Consolas" w:eastAsia="Times New Roman" w:hAnsi="Consolas" w:cs="Times New Roman"/>
+          <w:color w:val="D4D4D4"/>
+          <w:sz w:val="28"/>
+          <w:szCs w:val="21"/>
+          <w:lang w:eastAsia="ru-RU"/>
+        </w:rPr>
+      </w:pPr>
+      <w:r>
+        <w:rPr>
+          <w:rFonts w:ascii="Consolas" w:eastAsia="Times New Roman" w:hAnsi="Consolas" w:cs="Times New Roman"/>
+          <w:color w:val="C586C0"/>
+          <w:sz w:val="28"/>
+          <w:szCs w:val="21"/>
+          <w:lang w:eastAsia="ru-RU"/>
+        </w:rPr>
+        <w:t>import</w:t>
+      </w:r>
+      <w:r>
+        <w:rPr>
+          <w:rFonts w:ascii="Consolas" w:eastAsia="Times New Roman" w:hAnsi="Consolas" w:cs="Times New Roman"/>
+          <w:color w:val="D4D4D4"/>
+          <w:sz w:val="28"/>
+          <w:szCs w:val="21"/>
+          <w:lang w:eastAsia="ru-RU"/>
+        </w:rPr>
+        <w:t xml:space="preserve"> </w:t>
+      </w:r>
+      <w:r>
+        <w:rPr>
+          <w:rFonts w:ascii="Consolas" w:eastAsia="Times New Roman" w:hAnsi="Consolas" w:cs="Times New Roman"/>
+          <w:color w:val="9CDCFE"/>
+          <w:sz w:val="28"/>
+          <w:szCs w:val="21"/>
+          <w:lang w:eastAsia="ru-RU"/>
+        </w:rPr>
+        <w:t>styled</w:t>
+      </w:r>
+      <w:r>
+        <w:rPr>
+          <w:rFonts w:ascii="Consolas" w:eastAsia="Times New Roman" w:hAnsi="Consolas" w:cs="Times New Roman"/>
+          <w:color w:val="D4D4D4"/>
+          <w:sz w:val="28"/>
+          <w:szCs w:val="21"/>
+          <w:lang w:eastAsia="ru-RU"/>
+        </w:rPr>
+        <w:t xml:space="preserve"> </w:t>
+      </w:r>
+      <w:r>
+        <w:rPr>
+          <w:rFonts w:ascii="Consolas" w:eastAsia="Times New Roman" w:hAnsi="Consolas" w:cs="Times New Roman"/>
+          <w:color w:val="C586C0"/>
+          <w:sz w:val="28"/>
+          <w:szCs w:val="21"/>
+          <w:lang w:eastAsia="ru-RU"/>
+        </w:rPr>
+        <w:t>from</w:t>
+      </w:r>
+      <w:r>
+        <w:rPr>
+          <w:rFonts w:ascii="Consolas" w:eastAsia="Times New Roman" w:hAnsi="Consolas" w:cs="Times New Roman"/>
+          <w:color w:val="D4D4D4"/>
+          <w:sz w:val="28"/>
+          <w:szCs w:val="21"/>
+          <w:lang w:eastAsia="ru-RU"/>
+        </w:rPr>
+        <w:t xml:space="preserve"> </w:t>
+      </w:r>
+      <w:r>
+        <w:rPr>
+          <w:rFonts w:ascii="Consolas" w:eastAsia="Times New Roman" w:hAnsi="Consolas" w:cs="Times New Roman"/>
+          <w:color w:val="CE9178"/>
+          <w:sz w:val="28"/>
+          <w:szCs w:val="21"/>
+          <w:lang w:eastAsia="ru-RU"/>
+        </w:rPr>
+        <w:t>"styled-components"</w:t>
+      </w:r>
+    </w:p>
+    <w:p>
+      <w:pPr>
+        <w:rPr>
+          <w:sz w:val="32"/>
+          <w:szCs w:val="32"/>
+          <w:lang w:val="en-US"/>
+        </w:rPr>
+      </w:pPr>
+      <w:r>
+        <w:rPr>
+          <w:sz w:val="32"/>
+          <w:szCs w:val="32"/>
+          <w:lang w:val="en-US"/>
+        </w:rPr>
+        <w:t xml:space="preserve">and then we can use it in the following way </w:t>
+      </w:r>
+      <w:r>
+        <w:rPr>
+          <w:sz w:val="32"/>
+          <w:szCs w:val="32"/>
+          <w:lang w:val="en-US"/>
+        </w:rPr>
+        <w:sym w:font="Wingdings" w:char="F0E8"/>
+      </w:r>
+    </w:p>
+    <w:p>
+      <w:pPr>
+        <w:shd w:val="clear" w:color="auto" w:fill="1E1E1E"/>
+        <w:spacing w:after="0" w:line="285" w:lineRule="atLeast"/>
+        <w:rPr>
+          <w:rFonts w:ascii="Consolas" w:eastAsia="Times New Roman" w:hAnsi="Consolas" w:cs="Times New Roman"/>
+          <w:color w:val="D4D4D4"/>
+          <w:sz w:val="28"/>
+          <w:szCs w:val="21"/>
+          <w:lang w:eastAsia="ru-RU"/>
+        </w:rPr>
+      </w:pPr>
+      <w:r>
+        <w:rPr>
+          <w:rFonts w:ascii="Consolas" w:eastAsia="Times New Roman" w:hAnsi="Consolas" w:cs="Times New Roman"/>
+          <w:color w:val="569CD6"/>
+          <w:sz w:val="28"/>
+          <w:szCs w:val="21"/>
+          <w:lang w:eastAsia="ru-RU"/>
+        </w:rPr>
+        <w:t>const</w:t>
+      </w:r>
+      <w:r>
+        <w:rPr>
+          <w:rFonts w:ascii="Consolas" w:eastAsia="Times New Roman" w:hAnsi="Consolas" w:cs="Times New Roman"/>
+          <w:color w:val="D4D4D4"/>
+          <w:sz w:val="28"/>
+          <w:szCs w:val="21"/>
+          <w:lang w:eastAsia="ru-RU"/>
+        </w:rPr>
+        <w:t xml:space="preserve"> </w:t>
+      </w:r>
+      <w:r>
+        <w:rPr>
+          <w:rFonts w:ascii="Consolas" w:eastAsia="Times New Roman" w:hAnsi="Consolas" w:cs="Times New Roman"/>
+          <w:color w:val="4FC1FF"/>
+          <w:sz w:val="28"/>
+          <w:szCs w:val="21"/>
+          <w:lang w:eastAsia="ru-RU"/>
+        </w:rPr>
+        <w:t>StyledButton</w:t>
+      </w:r>
+      <w:r>
+        <w:rPr>
+          <w:rFonts w:ascii="Consolas" w:eastAsia="Times New Roman" w:hAnsi="Consolas" w:cs="Times New Roman"/>
+          <w:color w:val="D4D4D4"/>
+          <w:sz w:val="28"/>
+          <w:szCs w:val="21"/>
+          <w:lang w:eastAsia="ru-RU"/>
+        </w:rPr>
+        <w:t>=</w:t>
+      </w:r>
+      <w:r>
+        <w:rPr>
+          <w:rFonts w:ascii="Consolas" w:eastAsia="Times New Roman" w:hAnsi="Consolas" w:cs="Times New Roman"/>
+          <w:color w:val="4FC1FF"/>
+          <w:sz w:val="28"/>
+          <w:szCs w:val="21"/>
+          <w:lang w:eastAsia="ru-RU"/>
+        </w:rPr>
+        <w:t>styled</w:t>
+      </w:r>
+      <w:r>
+        <w:rPr>
+          <w:rFonts w:ascii="Consolas" w:eastAsia="Times New Roman" w:hAnsi="Consolas" w:cs="Times New Roman"/>
+          <w:color w:val="CE9178"/>
+          <w:sz w:val="28"/>
+          <w:szCs w:val="21"/>
+          <w:lang w:eastAsia="ru-RU"/>
+        </w:rPr>
+        <w:t>.</w:t>
+      </w:r>
+      <w:r>
+        <w:rPr>
+          <w:rFonts w:ascii="Consolas" w:eastAsia="Times New Roman" w:hAnsi="Consolas" w:cs="Times New Roman"/>
+          <w:color w:val="9CDCFE"/>
+          <w:sz w:val="28"/>
+          <w:szCs w:val="21"/>
+          <w:lang w:eastAsia="ru-RU"/>
+        </w:rPr>
+        <w:t>button</w:t>
+      </w:r>
+      <w:r>
+        <w:rPr>
+          <w:rFonts w:ascii="Consolas" w:eastAsia="Times New Roman" w:hAnsi="Consolas" w:cs="Times New Roman"/>
+          <w:color w:val="CE9178"/>
+          <w:sz w:val="28"/>
+          <w:szCs w:val="21"/>
+          <w:lang w:eastAsia="ru-RU"/>
+        </w:rPr>
+        <w:t>`</w:t>
+      </w:r>
+    </w:p>
+    <w:p>
+      <w:pPr>
+        <w:shd w:val="clear" w:color="auto" w:fill="1E1E1E"/>
+        <w:spacing w:after="0" w:line="285" w:lineRule="atLeast"/>
+        <w:rPr>
+          <w:rFonts w:ascii="Consolas" w:eastAsia="Times New Roman" w:hAnsi="Consolas" w:cs="Times New Roman"/>
+          <w:color w:val="D4D4D4"/>
+          <w:sz w:val="28"/>
+          <w:szCs w:val="21"/>
+          <w:lang w:eastAsia="ru-RU"/>
+        </w:rPr>
+      </w:pPr>
+      <w:r>
+        <w:rPr>
+          <w:rFonts w:ascii="Consolas" w:eastAsia="Times New Roman" w:hAnsi="Consolas" w:cs="Times New Roman"/>
+          <w:color w:val="CE9178"/>
+          <w:sz w:val="28"/>
+          <w:szCs w:val="21"/>
+          <w:lang w:eastAsia="ru-RU"/>
+        </w:rPr>
+        <w:t>    font-size: 20px;</w:t>
+      </w:r>
+    </w:p>
+    <w:p>
+      <w:pPr>
+        <w:shd w:val="clear" w:color="auto" w:fill="1E1E1E"/>
+        <w:spacing w:after="0" w:line="285" w:lineRule="atLeast"/>
+        <w:rPr>
+          <w:rFonts w:ascii="Consolas" w:eastAsia="Times New Roman" w:hAnsi="Consolas" w:cs="Times New Roman"/>
+          <w:color w:val="D4D4D4"/>
+          <w:sz w:val="28"/>
+          <w:szCs w:val="21"/>
+          <w:lang w:eastAsia="ru-RU"/>
+        </w:rPr>
+      </w:pPr>
+      <w:r>
+        <w:rPr>
+          <w:rFonts w:ascii="Consolas" w:eastAsia="Times New Roman" w:hAnsi="Consolas" w:cs="Times New Roman"/>
+          <w:color w:val="CE9178"/>
+          <w:sz w:val="28"/>
+          <w:szCs w:val="21"/>
+          <w:lang w:eastAsia="ru-RU"/>
+        </w:rPr>
+        <w:t>    padding: 10px;</w:t>
+      </w:r>
+    </w:p>
+    <w:p>
+      <w:pPr>
+        <w:shd w:val="clear" w:color="auto" w:fill="1E1E1E"/>
+        <w:spacing w:after="0" w:line="285" w:lineRule="atLeast"/>
+        <w:rPr>
+          <w:rFonts w:ascii="Consolas" w:eastAsia="Times New Roman" w:hAnsi="Consolas" w:cs="Times New Roman"/>
+          <w:color w:val="D4D4D4"/>
+          <w:sz w:val="28"/>
+          <w:szCs w:val="21"/>
+          <w:lang w:eastAsia="ru-RU"/>
+        </w:rPr>
+      </w:pPr>
+      <w:r>
+        <w:rPr>
+          <w:rFonts w:ascii="Consolas" w:eastAsia="Times New Roman" w:hAnsi="Consolas" w:cs="Times New Roman"/>
+          <w:color w:val="CE9178"/>
+          <w:sz w:val="28"/>
+          <w:szCs w:val="21"/>
+          <w:lang w:eastAsia="ru-RU"/>
+        </w:rPr>
+        <w:t>    width:30%;</w:t>
+      </w:r>
+    </w:p>
+    <w:p>
+      <w:pPr>
+        <w:shd w:val="clear" w:color="auto" w:fill="1E1E1E"/>
+        <w:spacing w:after="0" w:line="285" w:lineRule="atLeast"/>
+        <w:rPr>
+          <w:rFonts w:ascii="Consolas" w:eastAsia="Times New Roman" w:hAnsi="Consolas" w:cs="Times New Roman"/>
+          <w:color w:val="D4D4D4"/>
+          <w:sz w:val="28"/>
+          <w:szCs w:val="21"/>
+          <w:lang w:eastAsia="ru-RU"/>
+        </w:rPr>
+      </w:pPr>
+      <w:r>
+        <w:rPr>
+          <w:rFonts w:ascii="Consolas" w:eastAsia="Times New Roman" w:hAnsi="Consolas" w:cs="Times New Roman"/>
+          <w:color w:val="CE9178"/>
+          <w:sz w:val="28"/>
+          <w:szCs w:val="21"/>
+          <w:lang w:eastAsia="ru-RU"/>
+        </w:rPr>
+        <w:t>    border: none;</w:t>
+      </w:r>
+    </w:p>
+    <w:p>
+      <w:pPr>
+        <w:shd w:val="clear" w:color="auto" w:fill="1E1E1E"/>
+        <w:spacing w:after="0" w:line="285" w:lineRule="atLeast"/>
+        <w:rPr>
+          <w:rFonts w:ascii="Consolas" w:eastAsia="Times New Roman" w:hAnsi="Consolas" w:cs="Times New Roman"/>
+          <w:color w:val="D4D4D4"/>
+          <w:sz w:val="28"/>
+          <w:szCs w:val="21"/>
+          <w:lang w:eastAsia="ru-RU"/>
+        </w:rPr>
+      </w:pPr>
+      <w:r>
+        <w:rPr>
+          <w:rFonts w:ascii="Consolas" w:eastAsia="Times New Roman" w:hAnsi="Consolas" w:cs="Times New Roman"/>
+          <w:color w:val="CE9178"/>
+          <w:sz w:val="28"/>
+          <w:szCs w:val="21"/>
+          <w:lang w:eastAsia="ru-RU"/>
+        </w:rPr>
+        <w:t>    border-radius: 3px;</w:t>
+      </w:r>
+    </w:p>
+    <w:p>
+      <w:pPr>
+        <w:shd w:val="clear" w:color="auto" w:fill="1E1E1E"/>
+        <w:spacing w:after="0" w:line="285" w:lineRule="atLeast"/>
+        <w:rPr>
+          <w:rFonts w:ascii="Consolas" w:eastAsia="Times New Roman" w:hAnsi="Consolas" w:cs="Times New Roman"/>
+          <w:color w:val="D4D4D4"/>
+          <w:sz w:val="28"/>
+          <w:szCs w:val="21"/>
+          <w:lang w:eastAsia="ru-RU"/>
+        </w:rPr>
+      </w:pPr>
+      <w:r>
+        <w:rPr>
+          <w:rFonts w:ascii="Consolas" w:eastAsia="Times New Roman" w:hAnsi="Consolas" w:cs="Times New Roman"/>
+          <w:color w:val="CE9178"/>
+          <w:sz w:val="28"/>
+          <w:szCs w:val="21"/>
+          <w:lang w:eastAsia="ru-RU"/>
+        </w:rPr>
+        <w:t>    cursor:pointer;</w:t>
+      </w:r>
+    </w:p>
+    <w:p>
+      <w:pPr>
+        <w:shd w:val="clear" w:color="auto" w:fill="1E1E1E"/>
+        <w:spacing w:after="0" w:line="285" w:lineRule="atLeast"/>
+        <w:rPr>
+          <w:rFonts w:ascii="Consolas" w:eastAsia="Times New Roman" w:hAnsi="Consolas" w:cs="Times New Roman"/>
+          <w:color w:val="D4D4D4"/>
+          <w:sz w:val="28"/>
+          <w:szCs w:val="21"/>
+          <w:lang w:eastAsia="ru-RU"/>
+        </w:rPr>
+      </w:pPr>
+      <w:r>
+        <w:rPr>
+          <w:rFonts w:ascii="Consolas" w:eastAsia="Times New Roman" w:hAnsi="Consolas" w:cs="Times New Roman"/>
+          <w:color w:val="CE9178"/>
+          <w:sz w:val="28"/>
+          <w:szCs w:val="21"/>
+          <w:lang w:eastAsia="ru-RU"/>
+        </w:rPr>
+        <w:t>    background-color:#a0ff9d;</w:t>
+      </w:r>
+    </w:p>
+    <w:p>
+      <w:pPr>
+        <w:shd w:val="clear" w:color="auto" w:fill="1E1E1E"/>
+        <w:spacing w:after="0" w:line="285" w:lineRule="atLeast"/>
+        <w:rPr>
+          <w:rFonts w:ascii="Consolas" w:eastAsia="Times New Roman" w:hAnsi="Consolas" w:cs="Times New Roman"/>
+          <w:color w:val="D4D4D4"/>
+          <w:sz w:val="28"/>
+          <w:szCs w:val="21"/>
+          <w:lang w:eastAsia="ru-RU"/>
+        </w:rPr>
+      </w:pPr>
+      <w:r>
+        <w:rPr>
+          <w:rFonts w:ascii="Consolas" w:eastAsia="Times New Roman" w:hAnsi="Consolas" w:cs="Times New Roman"/>
+          <w:color w:val="CE9178"/>
+          <w:sz w:val="28"/>
+          <w:szCs w:val="21"/>
+          <w:lang w:eastAsia="ru-RU"/>
+        </w:rPr>
+        <w:t>    `</w:t>
+      </w:r>
+      <w:r>
+        <w:rPr>
+          <w:rFonts w:ascii="Consolas" w:eastAsia="Times New Roman" w:hAnsi="Consolas" w:cs="Times New Roman"/>
+          <w:color w:val="D4D4D4"/>
+          <w:sz w:val="28"/>
+          <w:szCs w:val="21"/>
+          <w:lang w:eastAsia="ru-RU"/>
+        </w:rPr>
+        <w:t>;</w:t>
+      </w:r>
+    </w:p>
+    <w:p>
+      <w:pPr>
+        <w:rPr>
+          <w:sz w:val="32"/>
+          <w:szCs w:val="32"/>
+          <w:lang w:val="en-US"/>
+        </w:rPr>
+      </w:pPr>
+      <w:r>
+        <w:rPr>
+          <w:sz w:val="32"/>
+          <w:szCs w:val="32"/>
+          <w:lang w:val="en-US"/>
+        </w:rPr>
+        <w:t>Now we can use the xml tags</w:t>
+      </w:r>
+    </w:p>
+    <w:p>
+      <w:pPr>
+        <w:shd w:val="clear" w:color="auto" w:fill="1E1E1E"/>
+        <w:spacing w:line="285" w:lineRule="atLeast"/>
+        <w:rPr>
+          <w:rFonts w:ascii="Consolas" w:eastAsia="Times New Roman" w:hAnsi="Consolas" w:cs="Times New Roman"/>
+          <w:color w:val="D4D4D4"/>
+          <w:sz w:val="21"/>
+          <w:szCs w:val="21"/>
+          <w:lang w:eastAsia="ru-RU"/>
+        </w:rPr>
+      </w:pPr>
+      <w:r>
+        <w:rPr>
+          <w:rFonts w:ascii="Consolas" w:eastAsia="Times New Roman" w:hAnsi="Consolas" w:cs="Times New Roman"/>
+          <w:color w:val="808080"/>
+          <w:sz w:val="21"/>
+          <w:szCs w:val="21"/>
+          <w:lang w:eastAsia="ru-RU"/>
+        </w:rPr>
+        <w:t>&lt;</w:t>
+      </w:r>
+      <w:r>
+        <w:rPr>
+          <w:rFonts w:ascii="Consolas" w:eastAsia="Times New Roman" w:hAnsi="Consolas" w:cs="Times New Roman"/>
+          <w:color w:val="4EC9B0"/>
+          <w:sz w:val="28"/>
+          <w:szCs w:val="21"/>
+          <w:lang w:eastAsia="ru-RU"/>
+        </w:rPr>
+        <w:t>StyledButton</w:t>
+      </w:r>
+      <w:r>
+        <w:rPr>
+          <w:rFonts w:ascii="Consolas" w:eastAsia="Times New Roman" w:hAnsi="Consolas" w:cs="Times New Roman"/>
+          <w:color w:val="4EC9B0"/>
+          <w:sz w:val="28"/>
+          <w:szCs w:val="21"/>
+          <w:lang w:val="en-US" w:eastAsia="ru-RU"/>
+        </w:rPr>
+        <w:t xml:space="preserve"> </w:t>
+      </w:r>
+      <w:r>
+        <w:rPr>
+          <w:rFonts w:ascii="Consolas" w:eastAsia="Times New Roman" w:hAnsi="Consolas" w:cs="Times New Roman"/>
+          <w:color w:val="808080"/>
+          <w:sz w:val="28"/>
+          <w:szCs w:val="21"/>
+          <w:lang w:eastAsia="ru-RU"/>
+        </w:rPr>
+        <w:t>&lt;/</w:t>
+      </w:r>
+      <w:r>
+        <w:rPr>
+          <w:rFonts w:ascii="Consolas" w:eastAsia="Times New Roman" w:hAnsi="Consolas" w:cs="Times New Roman"/>
+          <w:color w:val="4EC9B0"/>
+          <w:sz w:val="28"/>
+          <w:szCs w:val="21"/>
+          <w:lang w:eastAsia="ru-RU"/>
+        </w:rPr>
+        <w:t>StyledButton</w:t>
+      </w:r>
+      <w:r>
+        <w:rPr>
+          <w:rFonts w:ascii="Consolas" w:eastAsia="Times New Roman" w:hAnsi="Consolas" w:cs="Times New Roman"/>
+          <w:color w:val="808080"/>
+          <w:sz w:val="28"/>
+          <w:szCs w:val="21"/>
+          <w:lang w:eastAsia="ru-RU"/>
+        </w:rPr>
+        <w:t>&gt;</w:t>
+      </w:r>
+    </w:p>
+    <w:p>
+      <w:pPr>
+        <w:ind w:left="2832" w:firstLine="708"/>
+        <w:rPr>
+          <w:b/>
+          <w:sz w:val="36"/>
+          <w:szCs w:val="36"/>
+          <w:lang w:val="en-US"/>
+        </w:rPr>
+      </w:pPr>
+      <w:r>
+        <w:rPr>
+          <w:b/>
+          <w:sz w:val="36"/>
+          <w:szCs w:val="36"/>
+          <w:lang w:val="en-US"/>
+        </w:rPr>
+        <w:t>Hooks</w:t>
+      </w:r>
+    </w:p>
+    <w:p>
+      <w:pPr>
+        <w:rPr>
+          <w:sz w:val="32"/>
+          <w:szCs w:val="32"/>
+          <w:lang w:val="en-US"/>
+        </w:rPr>
+      </w:pPr>
+      <w:r>
+        <w:rPr>
+          <w:sz w:val="32"/>
+          <w:szCs w:val="32"/>
+          <w:lang w:val="en-US"/>
+        </w:rPr>
+        <w:t>We can use hooks only in functional componenets. We can’t use them in class componenets because classes already have their own way to do the same things that hooks do. Hooks cannot be inside conditions. They mustn’t be called conditionally meaning that we cannot put them is an if statement. So react hooks cannot be inside loops, they cannot be nested in anything</w:t>
+      </w:r>
+      <w:r>
+        <w:rPr>
+          <w:sz w:val="32"/>
+          <w:szCs w:val="32"/>
+          <w:lang w:val="en-US"/>
+        </w:rPr>
+        <w:t xml:space="preserve">. </w:t>
+      </w:r>
+      <w:r>
+        <w:rPr>
+          <w:sz w:val="32"/>
+          <w:szCs w:val="32"/>
+          <w:lang w:val="en-US"/>
+        </w:rPr>
+        <w:t xml:space="preserve">React hooks must be at the </w:t>
+      </w:r>
+      <w:r>
+        <w:rPr>
+          <w:sz w:val="32"/>
+          <w:szCs w:val="32"/>
+          <w:lang w:val="en-US"/>
+        </w:rPr>
+        <w:lastRenderedPageBreak/>
+        <w:t>top level. React hooks must be called in the exact same order in every component render.</w:t>
+      </w:r>
+    </w:p>
+    <w:p>
+      <w:pPr>
+        <w:ind w:left="2832" w:firstLine="708"/>
+        <w:rPr>
+          <w:b/>
+          <w:sz w:val="36"/>
+          <w:szCs w:val="36"/>
+          <w:lang w:val="en-US"/>
+        </w:rPr>
+      </w:pPr>
+      <w:r>
+        <w:rPr>
+          <w:b/>
+          <w:sz w:val="36"/>
+          <w:szCs w:val="36"/>
+          <w:lang w:val="en-US"/>
+        </w:rPr>
+        <w:t>useState hook</w:t>
+      </w:r>
+    </w:p>
+    <w:p>
+      <w:pPr>
+        <w:rPr>
+          <w:sz w:val="32"/>
+          <w:szCs w:val="32"/>
+          <w:lang w:val="en-US"/>
+        </w:rPr>
+      </w:pPr>
+      <w:r>
+        <w:rPr>
+          <w:sz w:val="32"/>
+          <w:szCs w:val="32"/>
+          <w:lang w:val="en-US"/>
+        </w:rPr>
+        <w:t xml:space="preserve">useState is a hook that is used to implement states in functional components. We import this hook from react </w:t>
+      </w:r>
+      <w:r>
+        <w:rPr>
+          <w:sz w:val="32"/>
+          <w:szCs w:val="32"/>
+          <w:lang w:val="en-US"/>
+        </w:rPr>
+        <w:sym w:font="Wingdings" w:char="F0E8"/>
+      </w:r>
+    </w:p>
+    <w:p>
+      <w:pPr>
+        <w:shd w:val="clear" w:color="auto" w:fill="1E1E1E"/>
+        <w:spacing w:after="0" w:line="285" w:lineRule="atLeast"/>
+        <w:rPr>
+          <w:rFonts w:ascii="Consolas" w:eastAsia="Times New Roman" w:hAnsi="Consolas" w:cs="Times New Roman"/>
+          <w:color w:val="D4D4D4"/>
+          <w:sz w:val="28"/>
+          <w:szCs w:val="21"/>
+          <w:lang w:eastAsia="ru-RU"/>
+        </w:rPr>
+      </w:pPr>
+      <w:r>
+        <w:rPr>
+          <w:rFonts w:ascii="Consolas" w:eastAsia="Times New Roman" w:hAnsi="Consolas" w:cs="Times New Roman"/>
+          <w:color w:val="C586C0"/>
+          <w:sz w:val="28"/>
+          <w:szCs w:val="21"/>
+          <w:lang w:eastAsia="ru-RU"/>
+        </w:rPr>
+        <w:t>import</w:t>
+      </w:r>
+      <w:r>
+        <w:rPr>
+          <w:rFonts w:ascii="Consolas" w:eastAsia="Times New Roman" w:hAnsi="Consolas" w:cs="Times New Roman"/>
+          <w:color w:val="D4D4D4"/>
+          <w:sz w:val="28"/>
+          <w:szCs w:val="21"/>
+          <w:lang w:eastAsia="ru-RU"/>
+        </w:rPr>
+        <w:t xml:space="preserve"> </w:t>
+      </w:r>
+      <w:r>
+        <w:rPr>
+          <w:rFonts w:ascii="Consolas" w:eastAsia="Times New Roman" w:hAnsi="Consolas" w:cs="Times New Roman"/>
+          <w:color w:val="9CDCFE"/>
+          <w:sz w:val="28"/>
+          <w:szCs w:val="21"/>
+          <w:lang w:eastAsia="ru-RU"/>
+        </w:rPr>
+        <w:t>React</w:t>
+      </w:r>
+      <w:r>
+        <w:rPr>
+          <w:rFonts w:ascii="Consolas" w:eastAsia="Times New Roman" w:hAnsi="Consolas" w:cs="Times New Roman"/>
+          <w:color w:val="D4D4D4"/>
+          <w:sz w:val="28"/>
+          <w:szCs w:val="21"/>
+          <w:lang w:eastAsia="ru-RU"/>
+        </w:rPr>
+        <w:t>, {</w:t>
+      </w:r>
+      <w:r>
+        <w:rPr>
+          <w:rFonts w:ascii="Consolas" w:eastAsia="Times New Roman" w:hAnsi="Consolas" w:cs="Times New Roman"/>
+          <w:color w:val="9CDCFE"/>
+          <w:sz w:val="28"/>
+          <w:szCs w:val="21"/>
+          <w:lang w:eastAsia="ru-RU"/>
+        </w:rPr>
+        <w:t>useState</w:t>
+      </w:r>
+      <w:r>
+        <w:rPr>
+          <w:rFonts w:ascii="Consolas" w:eastAsia="Times New Roman" w:hAnsi="Consolas" w:cs="Times New Roman"/>
+          <w:color w:val="D4D4D4"/>
+          <w:sz w:val="28"/>
+          <w:szCs w:val="21"/>
+          <w:lang w:eastAsia="ru-RU"/>
+        </w:rPr>
+        <w:t xml:space="preserve">} </w:t>
+      </w:r>
+      <w:r>
+        <w:rPr>
+          <w:rFonts w:ascii="Consolas" w:eastAsia="Times New Roman" w:hAnsi="Consolas" w:cs="Times New Roman"/>
+          <w:color w:val="C586C0"/>
+          <w:sz w:val="28"/>
+          <w:szCs w:val="21"/>
+          <w:lang w:eastAsia="ru-RU"/>
+        </w:rPr>
+        <w:t>from</w:t>
+      </w:r>
+      <w:r>
+        <w:rPr>
+          <w:rFonts w:ascii="Consolas" w:eastAsia="Times New Roman" w:hAnsi="Consolas" w:cs="Times New Roman"/>
+          <w:color w:val="D4D4D4"/>
+          <w:sz w:val="28"/>
+          <w:szCs w:val="21"/>
+          <w:lang w:eastAsia="ru-RU"/>
+        </w:rPr>
+        <w:t xml:space="preserve"> </w:t>
+      </w:r>
+      <w:r>
+        <w:rPr>
+          <w:rFonts w:ascii="Consolas" w:eastAsia="Times New Roman" w:hAnsi="Consolas" w:cs="Times New Roman"/>
+          <w:color w:val="CE9178"/>
+          <w:sz w:val="28"/>
+          <w:szCs w:val="21"/>
+          <w:lang w:eastAsia="ru-RU"/>
+        </w:rPr>
+        <w:t>'react'</w:t>
+      </w:r>
+    </w:p>
+    <w:p>
+      <w:pPr>
+        <w:rPr>
+          <w:sz w:val="32"/>
+          <w:szCs w:val="32"/>
+          <w:lang w:val="en-US"/>
+        </w:rPr>
+      </w:pPr>
+      <w:r>
+        <w:rPr>
+          <w:sz w:val="32"/>
+          <w:szCs w:val="32"/>
+          <w:lang w:val="en-US"/>
+        </w:rPr>
+        <w:t>We use destructuring to take useState hook from react.</w:t>
+      </w:r>
+    </w:p>
+    <w:p>
+      <w:pPr>
+        <w:shd w:val="clear" w:color="auto" w:fill="1E1E1E"/>
+        <w:spacing w:line="285" w:lineRule="atLeast"/>
+        <w:rPr>
+          <w:rFonts w:ascii="Consolas" w:hAnsi="Consolas"/>
+          <w:color w:val="D4D4D4"/>
+          <w:sz w:val="28"/>
+          <w:szCs w:val="21"/>
+        </w:rPr>
+      </w:pPr>
+      <w:r>
+        <w:rPr>
+          <w:rFonts w:ascii="Consolas" w:hAnsi="Consolas"/>
+          <w:color w:val="569CD6"/>
+          <w:sz w:val="28"/>
+          <w:szCs w:val="21"/>
+        </w:rPr>
+        <w:t>const</w:t>
+      </w:r>
+      <w:r>
+        <w:rPr>
+          <w:rFonts w:ascii="Consolas" w:hAnsi="Consolas"/>
+          <w:color w:val="D4D4D4"/>
+          <w:sz w:val="28"/>
+          <w:szCs w:val="21"/>
+        </w:rPr>
+        <w:t xml:space="preserve"> [</w:t>
+      </w:r>
+      <w:r>
+        <w:rPr>
+          <w:rFonts w:ascii="Consolas" w:hAnsi="Consolas"/>
+          <w:color w:val="4FC1FF"/>
+          <w:sz w:val="28"/>
+          <w:szCs w:val="21"/>
+        </w:rPr>
+        <w:t>count</w:t>
+      </w:r>
+      <w:r>
+        <w:rPr>
+          <w:rFonts w:ascii="Consolas" w:hAnsi="Consolas"/>
+          <w:color w:val="D4D4D4"/>
+          <w:sz w:val="28"/>
+          <w:szCs w:val="21"/>
+        </w:rPr>
+        <w:t>,</w:t>
+      </w:r>
+      <w:r>
+        <w:rPr>
+          <w:rFonts w:ascii="Consolas" w:hAnsi="Consolas"/>
+          <w:color w:val="DCDCAA"/>
+          <w:sz w:val="28"/>
+          <w:szCs w:val="21"/>
+        </w:rPr>
+        <w:t>setCount</w:t>
+      </w:r>
+      <w:r>
+        <w:rPr>
+          <w:rFonts w:ascii="Consolas" w:hAnsi="Consolas"/>
+          <w:color w:val="D4D4D4"/>
+          <w:sz w:val="28"/>
+          <w:szCs w:val="21"/>
+        </w:rPr>
+        <w:t>]=</w:t>
+      </w:r>
+      <w:r>
+        <w:rPr>
+          <w:rFonts w:ascii="Consolas" w:hAnsi="Consolas"/>
+          <w:color w:val="DCDCAA"/>
+          <w:sz w:val="28"/>
+          <w:szCs w:val="21"/>
+        </w:rPr>
+        <w:t>useState</w:t>
+      </w:r>
+      <w:r>
+        <w:rPr>
+          <w:rFonts w:ascii="Consolas" w:hAnsi="Consolas"/>
+          <w:color w:val="D4D4D4"/>
+          <w:sz w:val="28"/>
+          <w:szCs w:val="21"/>
+        </w:rPr>
+        <w:t>(</w:t>
+      </w:r>
+      <w:r>
+        <w:rPr>
+          <w:rFonts w:ascii="Consolas" w:hAnsi="Consolas"/>
+          <w:color w:val="B5CEA8"/>
+          <w:sz w:val="28"/>
+          <w:szCs w:val="21"/>
+        </w:rPr>
+        <w:t>3</w:t>
+      </w:r>
+      <w:r>
+        <w:rPr>
+          <w:rFonts w:ascii="Consolas" w:hAnsi="Consolas"/>
+          <w:color w:val="D4D4D4"/>
+          <w:sz w:val="28"/>
+          <w:szCs w:val="21"/>
+        </w:rPr>
+        <w:t>);</w:t>
+      </w:r>
+    </w:p>
+    <w:p>
+      <w:pPr>
+        <w:rPr>
+          <w:sz w:val="32"/>
+          <w:szCs w:val="32"/>
+          <w:lang w:val="en-US"/>
+        </w:rPr>
+      </w:pPr>
+      <w:r>
+        <w:rPr>
+          <w:sz w:val="32"/>
+          <w:szCs w:val="32"/>
+          <w:lang w:val="en-US"/>
+        </w:rPr>
+        <w:t xml:space="preserve"> </w:t>
+      </w:r>
+      <w:r>
+        <w:rPr>
+          <w:sz w:val="32"/>
+          <w:szCs w:val="32"/>
+          <w:lang w:val="en-US"/>
+        </w:rPr>
+        <w:t>We always write as shown above. 1 is the initial state.</w:t>
+      </w:r>
+    </w:p>
+    <w:p>
+      <w:pPr>
+        <w:rPr>
+          <w:sz w:val="32"/>
+          <w:szCs w:val="32"/>
+          <w:lang w:val="en-US"/>
+        </w:rPr>
+      </w:pPr>
+      <w:r>
+        <w:rPr>
+          <w:sz w:val="32"/>
+          <w:szCs w:val="32"/>
+          <w:lang w:val="en-US"/>
+        </w:rPr>
+        <w:t xml:space="preserve">The first </w:t>
+      </w:r>
+      <w:r>
+        <w:rPr>
+          <w:sz w:val="32"/>
+          <w:szCs w:val="32"/>
+          <w:lang w:val="en-US"/>
+        </w:rPr>
+        <w:t>value(count) is the state. The second value(setCount) is the method that is used to update the state.</w:t>
+      </w:r>
+    </w:p>
+    <w:p>
+      <w:pPr>
+        <w:rPr>
+          <w:sz w:val="32"/>
+          <w:szCs w:val="32"/>
+          <w:lang w:val="en-US"/>
+        </w:rPr>
+      </w:pPr>
+      <w:r>
+        <w:rPr>
+          <w:sz w:val="32"/>
+          <w:szCs w:val="32"/>
+          <w:lang w:val="en-US"/>
+        </w:rPr>
+        <w:t>Every time we call setCount method or in other words when we update a state, then it will rerender our component with the new value for our state.</w:t>
+      </w:r>
+    </w:p>
+    <w:p>
+      <w:pPr>
+        <w:ind w:left="2832" w:firstLine="708"/>
+        <w:rPr>
+          <w:b/>
+          <w:sz w:val="36"/>
+          <w:szCs w:val="36"/>
+          <w:lang w:val="en-US"/>
+        </w:rPr>
+      </w:pPr>
+      <w:r>
+        <w:rPr>
+          <w:b/>
+          <w:sz w:val="36"/>
+          <w:szCs w:val="36"/>
+          <w:lang w:val="en-US"/>
+        </w:rPr>
+        <w:t>Context Api</w:t>
+      </w:r>
+    </w:p>
+    <w:p>
+      <w:pPr>
+        <w:rPr>
+          <w:sz w:val="32"/>
+          <w:szCs w:val="32"/>
+          <w:lang w:val="en-US"/>
+        </w:rPr>
+      </w:pPr>
+      <w:r>
+        <w:rPr>
+          <w:sz w:val="32"/>
+          <w:szCs w:val="32"/>
+          <w:lang w:val="en-US"/>
+        </w:rPr>
+        <w:t xml:space="preserve">We know that we can pass props to unrelated componenet by 2 means: Lifting the state, context api. </w:t>
+      </w:r>
+    </w:p>
+    <w:p>
+      <w:pPr>
+        <w:rPr>
+          <w:sz w:val="32"/>
+          <w:szCs w:val="32"/>
+          <w:lang w:val="en-US"/>
+        </w:rPr>
+      </w:pPr>
+      <w:r>
+        <w:rPr>
+          <w:sz w:val="32"/>
+          <w:szCs w:val="32"/>
+          <w:lang w:val="en-US"/>
+        </w:rPr>
+        <w:t>Lifting the state means that we will end up having plenty of states up in the App componenet and it will look messy. Also we are gonna have to pass the props from app component to components and we will go deeper this way, esentially we will pass props to componenets that do not need those props. To tackle this context api was introduced.</w:t>
       </w:r>
     </w:p>
     <w:sectPr>
@@ -12020,7 +13085,7 @@
   <w:style w:type="paragraph" w:default="1" w:styleId="Normal">
     <w:name w:val="Normal"/>
     <w:qFormat/>
-    <w:rsid w:val="00B05BFE"/>
+    <w:rsid w:val="009675D0"/>
   </w:style>
   <w:style w:type="character" w:default="1" w:styleId="DefaultParagraphFont">
     <w:name w:val="Default Paragraph Font"/>
@@ -12368,7 +13433,7 @@
 </file>
 
 <file path=customXml/itemProps1.xml><?xml version="1.0" encoding="utf-8"?>
-<ds:datastoreItem xmlns:ds="http://schemas.openxmlformats.org/officeDocument/2006/customXml" ds:itemID="{0C822FF9-BE1F-4974-B705-CE624602AE6F}">
+<ds:datastoreItem xmlns:ds="http://schemas.openxmlformats.org/officeDocument/2006/customXml" ds:itemID="{13211F4C-E3E0-433B-AC50-C026ABEC464E}">
   <ds:schemaRefs>
     <ds:schemaRef ds:uri="http://schemas.openxmlformats.org/officeDocument/2006/bibliography"/>
   </ds:schemaRefs>

</xml_diff>